<commit_message>
Added config editor and updated docs and scripts
</commit_message>
<xml_diff>
--- a/Documentation/RF Balance System/Galil Box/Gailil pin.docx
+++ b/Documentation/RF Balance System/Galil Box/Gailil pin.docx
@@ -9,13 +9,8 @@
         <w:t xml:space="preserve">Axis 1 </w:t>
       </w:r>
       <w:r>
-        <w:t xml:space="preserve">15 pin </w:t>
+        <w:t>15 pin dsub</w:t>
       </w:r>
-      <w:proofErr w:type="spellStart"/>
-      <w:r>
-        <w:t>dsub</w:t>
-      </w:r>
-      <w:proofErr w:type="spellEnd"/>
       <w:r>
         <w:t xml:space="preserve"> (</w:t>
       </w:r>
@@ -23,15 +18,7 @@
         <w:t>encoder</w:t>
       </w:r>
       <w:r>
-        <w:t>/</w:t>
-      </w:r>
-      <w:proofErr w:type="spellStart"/>
-      <w:r>
-        <w:t>lim</w:t>
-      </w:r>
-      <w:proofErr w:type="spellEnd"/>
-      <w:r>
-        <w:t>)</w:t>
+        <w:t>/lim)</w:t>
       </w:r>
     </w:p>
     <w:tbl>
@@ -54,13 +41,8 @@
             <w:tcW w:w="1850" w:type="dxa"/>
           </w:tcPr>
           <w:p>
-            <w:proofErr w:type="spellStart"/>
-            <w:r>
-              <w:t>Gailil</w:t>
-            </w:r>
-            <w:proofErr w:type="spellEnd"/>
-            <w:r>
-              <w:t xml:space="preserve"> pin</w:t>
+            <w:r>
+              <w:t>Gailil pin</w:t>
             </w:r>
           </w:p>
         </w:tc>
@@ -299,15 +281,7 @@
           </w:tcPr>
           <w:p>
             <w:r>
-              <w:t>18 (</w:t>
-            </w:r>
-            <w:proofErr w:type="spellStart"/>
-            <w:r>
-              <w:t>gnd</w:t>
-            </w:r>
-            <w:proofErr w:type="spellEnd"/>
-            <w:r>
-              <w:t>)</w:t>
+              <w:t>18 (gnd)</w:t>
             </w:r>
           </w:p>
         </w:tc>
@@ -481,15 +455,7 @@
               <w:t xml:space="preserve"> </w:t>
             </w:r>
             <w:r>
-              <w:t>(</w:t>
-            </w:r>
-            <w:proofErr w:type="spellStart"/>
-            <w:r>
-              <w:t>Forw</w:t>
-            </w:r>
-            <w:proofErr w:type="spellEnd"/>
-            <w:r>
-              <w:t>)</w:t>
+              <w:t>(Forw)</w:t>
             </w:r>
           </w:p>
         </w:tc>
@@ -591,6 +557,61 @@
           <w:p>
             <w:r>
               <w:t>GND</w:t>
+            </w:r>
+          </w:p>
+        </w:tc>
+      </w:tr>
+      <w:tr>
+        <w:trPr>
+          <w:trHeight w:val="200"/>
+        </w:trPr>
+        <w:tc>
+          <w:tcPr>
+            <w:tcW w:w="1850" w:type="dxa"/>
+          </w:tcPr>
+          <w:p>
+            <w:r>
+              <w:t>5 (tied to 9)</w:t>
+            </w:r>
+          </w:p>
+        </w:tc>
+        <w:tc>
+          <w:tcPr>
+            <w:tcW w:w="1944" w:type="dxa"/>
+          </w:tcPr>
+          <w:p>
+            <w:r>
+              <w:t>Blue</w:t>
+            </w:r>
+          </w:p>
+        </w:tc>
+        <w:tc>
+          <w:tcPr>
+            <w:tcW w:w="2103" w:type="dxa"/>
+          </w:tcPr>
+          <w:p>
+            <w:r>
+              <w:t>N/A</w:t>
+            </w:r>
+          </w:p>
+        </w:tc>
+        <w:tc>
+          <w:tcPr>
+            <w:tcW w:w="1658" w:type="dxa"/>
+          </w:tcPr>
+          <w:p>
+            <w:r>
+              <w:t>N/A</w:t>
+            </w:r>
+          </w:p>
+        </w:tc>
+        <w:tc>
+          <w:tcPr>
+            <w:tcW w:w="1795" w:type="dxa"/>
+          </w:tcPr>
+          <w:p>
+            <w:r>
+              <w:t>Limit 5V common</w:t>
             </w:r>
           </w:p>
         </w:tc>
@@ -599,23 +620,10 @@
     <w:p/>
     <w:p>
       <w:r>
-        <w:t xml:space="preserve">Axis 2 15 pin </w:t>
+        <w:t>Axis 2 15 pin Dsub</w:t>
       </w:r>
-      <w:proofErr w:type="spellStart"/>
       <w:r>
-        <w:t>Dsub</w:t>
-      </w:r>
-      <w:proofErr w:type="spellEnd"/>
-      <w:r>
-        <w:t xml:space="preserve"> (encoder/</w:t>
-      </w:r>
-      <w:proofErr w:type="spellStart"/>
-      <w:r>
-        <w:t>lim</w:t>
-      </w:r>
-      <w:proofErr w:type="spellEnd"/>
-      <w:r>
-        <w:t>)</w:t>
+        <w:t xml:space="preserve"> (encoder/lim)</w:t>
       </w:r>
     </w:p>
     <w:tbl>
@@ -638,13 +646,8 @@
             <w:tcW w:w="1850" w:type="dxa"/>
           </w:tcPr>
           <w:p>
-            <w:proofErr w:type="spellStart"/>
-            <w:r>
-              <w:t>Gailil</w:t>
-            </w:r>
-            <w:proofErr w:type="spellEnd"/>
-            <w:r>
-              <w:t xml:space="preserve"> pin</w:t>
+            <w:r>
+              <w:t>Gailil pin</w:t>
             </w:r>
           </w:p>
         </w:tc>
@@ -724,6 +727,12 @@
               </w:rPr>
               <w:t>Purple</w:t>
             </w:r>
+            <w:r>
+              <w:rPr>
+                <w:highlight w:val="yellow"/>
+              </w:rPr>
+              <w:t xml:space="preserve"> (thin)</w:t>
+            </w:r>
           </w:p>
         </w:tc>
         <w:tc>
@@ -1154,6 +1163,113 @@
           <w:p>
             <w:r>
               <w:t>GND</w:t>
+            </w:r>
+          </w:p>
+        </w:tc>
+      </w:tr>
+      <w:tr>
+        <w:trPr>
+          <w:trHeight w:val="200"/>
+        </w:trPr>
+        <w:tc>
+          <w:tcPr>
+            <w:tcW w:w="1850" w:type="dxa"/>
+          </w:tcPr>
+          <w:p>
+            <w:r>
+              <w:t>14 (FW limit)</w:t>
+            </w:r>
+          </w:p>
+        </w:tc>
+        <w:tc>
+          <w:tcPr>
+            <w:tcW w:w="1944" w:type="dxa"/>
+          </w:tcPr>
+          <w:p>
+            <w:r>
+              <w:t>Black</w:t>
+            </w:r>
+          </w:p>
+          <w:p/>
+        </w:tc>
+        <w:tc>
+          <w:tcPr>
+            <w:tcW w:w="2103" w:type="dxa"/>
+          </w:tcPr>
+          <w:p>
+            <w:r>
+              <w:t>Tied to 22</w:t>
+            </w:r>
+          </w:p>
+        </w:tc>
+        <w:tc>
+          <w:tcPr>
+            <w:tcW w:w="1658" w:type="dxa"/>
+          </w:tcPr>
+          <w:p>
+            <w:r>
+              <w:t>Tied to 22</w:t>
+            </w:r>
+          </w:p>
+        </w:tc>
+        <w:tc>
+          <w:tcPr>
+            <w:tcW w:w="1795" w:type="dxa"/>
+          </w:tcPr>
+          <w:p>
+            <w:r>
+              <w:t>5V limit common (disables limits)</w:t>
+            </w:r>
+          </w:p>
+        </w:tc>
+      </w:tr>
+      <w:tr>
+        <w:trPr>
+          <w:trHeight w:val="200"/>
+        </w:trPr>
+        <w:tc>
+          <w:tcPr>
+            <w:tcW w:w="1850" w:type="dxa"/>
+          </w:tcPr>
+          <w:p>
+            <w:r>
+              <w:t>22 (Reverse limit)</w:t>
+            </w:r>
+          </w:p>
+        </w:tc>
+        <w:tc>
+          <w:tcPr>
+            <w:tcW w:w="1944" w:type="dxa"/>
+          </w:tcPr>
+          <w:p>
+            <w:r>
+              <w:t>Black</w:t>
+            </w:r>
+          </w:p>
+        </w:tc>
+        <w:tc>
+          <w:tcPr>
+            <w:tcW w:w="2103" w:type="dxa"/>
+          </w:tcPr>
+          <w:p>
+            <w:r>
+              <w:t>5</w:t>
+            </w:r>
+          </w:p>
+        </w:tc>
+        <w:tc>
+          <w:tcPr>
+            <w:tcW w:w="1658" w:type="dxa"/>
+          </w:tcPr>
+          <w:p/>
+        </w:tc>
+        <w:tc>
+          <w:tcPr>
+            <w:tcW w:w="1795" w:type="dxa"/>
+          </w:tcPr>
+          <w:p>
+            <w:r>
+              <w:t>5V limit common (disables limits)</w:t>
             </w:r>
           </w:p>
         </w:tc>
@@ -1165,15 +1281,7 @@
         <w:t xml:space="preserve">Axis 2 </w:t>
       </w:r>
       <w:r>
-        <w:t xml:space="preserve">15 pin high density </w:t>
-      </w:r>
-      <w:proofErr w:type="spellStart"/>
-      <w:r>
-        <w:t>dsub</w:t>
-      </w:r>
-      <w:proofErr w:type="spellEnd"/>
-      <w:r>
-        <w:t xml:space="preserve"> (VGA)</w:t>
+        <w:t>15 pin high density dsub (VGA)</w:t>
       </w:r>
     </w:p>
     <w:tbl>
@@ -1195,13 +1303,8 @@
             <w:tcW w:w="1848" w:type="dxa"/>
           </w:tcPr>
           <w:p>
-            <w:proofErr w:type="spellStart"/>
-            <w:r>
-              <w:t>Gailil</w:t>
-            </w:r>
-            <w:proofErr w:type="spellEnd"/>
-            <w:r>
-              <w:t xml:space="preserve"> pin</w:t>
+            <w:r>
+              <w:t>Gailil pin</w:t>
             </w:r>
           </w:p>
         </w:tc>
@@ -1261,13 +1364,21 @@
           <w:tcPr>
             <w:tcW w:w="1858" w:type="dxa"/>
           </w:tcPr>
-          <w:p/>
+          <w:p>
+            <w:r>
+              <w:t>Purple (thick)</w:t>
+            </w:r>
+          </w:p>
         </w:tc>
         <w:tc>
           <w:tcPr>
             <w:tcW w:w="1991" w:type="dxa"/>
           </w:tcPr>
-          <w:p/>
+          <w:p>
+            <w:r>
+              <w:t>8</w:t>
+            </w:r>
+          </w:p>
         </w:tc>
         <w:tc>
           <w:tcPr>
@@ -1283,7 +1394,11 @@
           <w:tcPr>
             <w:tcW w:w="1933" w:type="dxa"/>
           </w:tcPr>
-          <w:p/>
+          <w:p>
+            <w:r>
+              <w:t>Home signal</w:t>
+            </w:r>
+          </w:p>
         </w:tc>
       </w:tr>
       <w:tr>
@@ -1291,19 +1406,31 @@
           <w:tcPr>
             <w:tcW w:w="1848" w:type="dxa"/>
           </w:tcPr>
-          <w:p/>
+          <w:p>
+            <w:r>
+              <w:t>9</w:t>
+            </w:r>
+          </w:p>
         </w:tc>
         <w:tc>
           <w:tcPr>
             <w:tcW w:w="1858" w:type="dxa"/>
           </w:tcPr>
-          <w:p/>
+          <w:p>
+            <w:r>
+              <w:t>Brown/Red</w:t>
+            </w:r>
+          </w:p>
         </w:tc>
         <w:tc>
           <w:tcPr>
             <w:tcW w:w="1991" w:type="dxa"/>
           </w:tcPr>
-          <w:p/>
+          <w:p>
+            <w:r>
+              <w:t>11</w:t>
+            </w:r>
+          </w:p>
         </w:tc>
         <w:tc>
           <w:tcPr>
@@ -1311,7 +1438,7 @@
           </w:tcPr>
           <w:p>
             <w:r>
-              <w:t>11</w:t>
+              <w:t>-</w:t>
             </w:r>
           </w:p>
         </w:tc>
@@ -1321,7 +1448,10 @@
           </w:tcPr>
           <w:p>
             <w:r>
-              <w:t>+24</w:t>
+              <w:t>+</w:t>
+            </w:r>
+            <w:r>
+              <w:t>5v</w:t>
             </w:r>
           </w:p>
         </w:tc>
@@ -1331,19 +1461,31 @@
           <w:tcPr>
             <w:tcW w:w="1848" w:type="dxa"/>
           </w:tcPr>
-          <w:p/>
+          <w:p>
+            <w:r>
+              <w:t>10</w:t>
+            </w:r>
+          </w:p>
         </w:tc>
         <w:tc>
           <w:tcPr>
             <w:tcW w:w="1858" w:type="dxa"/>
           </w:tcPr>
-          <w:p/>
+          <w:p>
+            <w:r>
+              <w:t>Green/Black</w:t>
+            </w:r>
+          </w:p>
         </w:tc>
         <w:tc>
           <w:tcPr>
             <w:tcW w:w="1991" w:type="dxa"/>
           </w:tcPr>
-          <w:p/>
+          <w:p>
+            <w:r>
+              <w:t>1</w:t>
+            </w:r>
+          </w:p>
         </w:tc>
         <w:tc>
           <w:tcPr>
@@ -1359,43 +1501,11 @@
           <w:tcPr>
             <w:tcW w:w="1933" w:type="dxa"/>
           </w:tcPr>
-          <w:p/>
-        </w:tc>
-      </w:tr>
-      <w:tr>
-        <w:tc>
-          <w:tcPr>
-            <w:tcW w:w="1848" w:type="dxa"/>
-          </w:tcPr>
-          <w:p/>
-        </w:tc>
-        <w:tc>
-          <w:tcPr>
-            <w:tcW w:w="1858" w:type="dxa"/>
-          </w:tcPr>
-          <w:p/>
-        </w:tc>
-        <w:tc>
-          <w:tcPr>
-            <w:tcW w:w="1991" w:type="dxa"/>
-          </w:tcPr>
-          <w:p/>
-        </w:tc>
-        <w:tc>
-          <w:tcPr>
-            <w:tcW w:w="1720" w:type="dxa"/>
-          </w:tcPr>
-          <w:p>
-            <w:r>
-              <w:t>-</w:t>
-            </w:r>
-          </w:p>
-        </w:tc>
-        <w:tc>
-          <w:tcPr>
-            <w:tcW w:w="1933" w:type="dxa"/>
-          </w:tcPr>
-          <w:p/>
+          <w:p>
+            <w:r>
+              <w:t>gnd</w:t>
+            </w:r>
+          </w:p>
         </w:tc>
       </w:tr>
     </w:tbl>
@@ -1489,13 +1599,8 @@
             <w:tcW w:w="1841" w:type="dxa"/>
           </w:tcPr>
           <w:p>
-            <w:proofErr w:type="spellStart"/>
-            <w:r>
-              <w:t>Gailil</w:t>
-            </w:r>
-            <w:proofErr w:type="spellEnd"/>
-            <w:r>
-              <w:t xml:space="preserve"> pin</w:t>
+            <w:r>
+              <w:t>Gailil pin</w:t>
             </w:r>
           </w:p>
         </w:tc>
@@ -1774,13 +1879,8 @@
             <w:tcW w:w="1841" w:type="dxa"/>
           </w:tcPr>
           <w:p>
-            <w:proofErr w:type="spellStart"/>
-            <w:r>
-              <w:t>Gailil</w:t>
-            </w:r>
-            <w:proofErr w:type="spellEnd"/>
-            <w:r>
-              <w:t xml:space="preserve"> pin</w:t>
+            <w:r>
+              <w:t>Gailil pin</w:t>
             </w:r>
           </w:p>
         </w:tc>

</xml_diff>